<commit_message>
végleges projekt terv feltöltése
</commit_message>
<xml_diff>
--- a/tervek/projekt terv.docx
+++ b/tervek/projekt terv.docx
@@ -32,6 +32,26 @@
         <w:pStyle w:val="Normal"/>
         <w:jc w:val="center"/>
         <w:rPr>
+          <w:sz w:val="36"/>
+          <w:szCs w:val="36"/>
+          <w:u w:val="single"/>
+        </w:rPr>
+      </w:pPr>
+      <w:r>
+        <w:rPr>
+          <w:sz w:val="36"/>
+          <w:szCs w:val="36"/>
+          <w:u w:val="single"/>
+        </w:rPr>
+        <w:t>ZENSTONE</w:t>
+      </w:r>
+    </w:p>
+    <w:p>
+      <w:pPr>
+        <w:pStyle w:val="Normal"/>
+        <w:ind/>
+        <w:jc w:val="center"/>
+        <w:rPr>
           <w:i w:val="1"/>
           <w:iCs w:val="1"/>
         </w:rPr>
@@ -60,16 +80,44 @@
     </w:p>
     <w:p>
       <w:pPr>
-        <w:ind w:left="0"/>
-        <w:jc w:val="left"/>
-        <w:rPr>
-          <w:rFonts w:ascii="Times New Roman" w:hAnsi="Times New Roman" w:eastAsia="Times New Roman" w:cs="Times New Roman"/>
-          <w:b w:val="0"/>
-          <w:bCs w:val="0"/>
-          <w:sz w:val="24"/>
-          <w:szCs w:val="24"/>
-        </w:rPr>
-      </w:pPr>
+        <w:pStyle w:val="Normal"/>
+      </w:pPr>
+      <w:r>
+        <w:rPr/>
+        <w:t>Zenstone</w:t>
+      </w:r>
+      <w:r>
+        <w:rPr/>
+        <w:t xml:space="preserve"> egy japán stílusú weboldal a </w:t>
+      </w:r>
+      <w:r>
+        <w:rPr/>
+        <w:t>Zenstone</w:t>
+      </w:r>
+      <w:r>
+        <w:rPr/>
+        <w:t xml:space="preserve"> </w:t>
+      </w:r>
+      <w:r>
+        <w:rPr/>
+        <w:t>nev</w:t>
+      </w:r>
+      <w:r>
+        <w:rPr/>
+        <w:t>ű</w:t>
+      </w:r>
+      <w:r>
+        <w:rPr/>
+        <w:t xml:space="preserve"> étterem sz</w:t>
+      </w:r>
+      <w:r>
+        <w:rPr/>
+        <w:t>ámára.</w:t>
+      </w:r>
+      <w:r>
+        <w:rPr/>
+        <w:t xml:space="preserve"> </w:t>
+      </w:r>
     </w:p>
     <w:p>
       <w:pPr>
@@ -310,6 +358,37 @@
     </w:p>
     <w:p>
       <w:pPr>
+        <w:pStyle w:val="ListParagraph"/>
+        <w:numPr>
+          <w:ilvl w:val="0"/>
+          <w:numId w:val="2"/>
+        </w:numPr>
+        <w:suppressLineNumbers w:val="0"/>
+        <w:bidi w:val="0"/>
+        <w:spacing w:before="0" w:beforeAutospacing="off" w:after="160" w:afterAutospacing="off" w:line="279" w:lineRule="auto"/>
+        <w:ind w:right="0"/>
+        <w:jc w:val="left"/>
+        <w:rPr>
+          <w:b w:val="0"/>
+          <w:bCs w:val="0"/>
+          <w:sz w:val="24"/>
+          <w:szCs w:val="24"/>
+          <w:u w:val="none"/>
+        </w:rPr>
+      </w:pPr>
+      <w:r>
+        <w:rPr>
+          <w:b w:val="0"/>
+          <w:bCs w:val="0"/>
+          <w:sz w:val="24"/>
+          <w:szCs w:val="24"/>
+          <w:u w:val="none"/>
+        </w:rPr>
+        <w:t>Menü</w:t>
+      </w:r>
+    </w:p>
+    <w:p>
+      <w:pPr>
         <w:pStyle w:val="Normal"/>
         <w:suppressLineNumbers w:val="0"/>
         <w:bidi w:val="0"/>
@@ -600,7 +679,122 @@
           <w:sz w:val="24"/>
           <w:szCs w:val="24"/>
         </w:rPr>
-        <w:t xml:space="preserve"> (japán szászló szimbóluma, azaz a nap, mögötte egy bambusz rúd és azon a szöveg).</w:t>
+        <w:t xml:space="preserve"> (japán szászló szimbóluma, azaz a nap</w:t>
+      </w:r>
+      <w:r>
+        <w:rPr>
+          <w:b w:val="0"/>
+          <w:bCs w:val="0"/>
+          <w:sz w:val="24"/>
+          <w:szCs w:val="24"/>
+        </w:rPr>
+        <w:t>,</w:t>
+      </w:r>
+      <w:r>
+        <w:rPr>
+          <w:b w:val="0"/>
+          <w:bCs w:val="0"/>
+          <w:sz w:val="24"/>
+          <w:szCs w:val="24"/>
+        </w:rPr>
+        <w:t xml:space="preserve"> azon a szöveg).</w:t>
+      </w:r>
+    </w:p>
+    <w:p>
+      <w:pPr>
+        <w:pStyle w:val="Normal"/>
+        <w:suppressLineNumbers w:val="0"/>
+        <w:bidi w:val="0"/>
+        <w:spacing w:before="0" w:beforeAutospacing="off" w:after="160" w:afterAutospacing="off" w:line="279" w:lineRule="auto"/>
+        <w:ind w:left="0" w:right="0"/>
+        <w:jc w:val="left"/>
+        <w:rPr>
+          <w:b w:val="0"/>
+          <w:bCs w:val="0"/>
+          <w:sz w:val="24"/>
+          <w:szCs w:val="24"/>
+        </w:rPr>
+      </w:pPr>
+      <w:r>
+        <w:rPr>
+          <w:b w:val="0"/>
+          <w:bCs w:val="0"/>
+          <w:sz w:val="24"/>
+          <w:szCs w:val="24"/>
+        </w:rPr>
+        <w:t xml:space="preserve">A </w:t>
+      </w:r>
+      <w:r>
+        <w:rPr>
+          <w:b w:val="1"/>
+          <w:bCs w:val="1"/>
+          <w:sz w:val="24"/>
+          <w:szCs w:val="24"/>
+        </w:rPr>
+        <w:t>menü</w:t>
+      </w:r>
+      <w:r>
+        <w:rPr>
+          <w:b w:val="0"/>
+          <w:bCs w:val="0"/>
+          <w:sz w:val="24"/>
+          <w:szCs w:val="24"/>
+        </w:rPr>
+        <w:t xml:space="preserve"> </w:t>
+      </w:r>
+      <w:r>
+        <w:rPr>
+          <w:b w:val="0"/>
+          <w:bCs w:val="0"/>
+          <w:sz w:val="24"/>
+          <w:szCs w:val="24"/>
+        </w:rPr>
+        <w:t>az oldal tetején a főcím alatt helyezkedik el,</w:t>
+      </w:r>
+      <w:r>
+        <w:rPr>
+          <w:b w:val="0"/>
+          <w:bCs w:val="0"/>
+          <w:sz w:val="24"/>
+          <w:szCs w:val="24"/>
+        </w:rPr>
+        <w:t xml:space="preserve"> csak mobil nézetben hamburger menü, többiben navigációs sáv</w:t>
+      </w:r>
+      <w:r>
+        <w:rPr>
+          <w:b w:val="0"/>
+          <w:bCs w:val="0"/>
+          <w:sz w:val="24"/>
+          <w:szCs w:val="24"/>
+        </w:rPr>
+        <w:t xml:space="preserve"> a menüpontok</w:t>
+      </w:r>
+      <w:r>
+        <w:rPr>
+          <w:b w:val="0"/>
+          <w:bCs w:val="0"/>
+          <w:sz w:val="24"/>
+          <w:szCs w:val="24"/>
+        </w:rPr>
+        <w:t>,</w:t>
+      </w:r>
+      <w:r>
+        <w:rPr>
+          <w:b w:val="0"/>
+          <w:bCs w:val="0"/>
+          <w:sz w:val="24"/>
+          <w:szCs w:val="24"/>
+        </w:rPr>
+        <w:t xml:space="preserve"> a nevüknek megfelelő szekcióhoz visznek a főoldalon</w:t>
+      </w:r>
+      <w:r>
+        <w:rPr>
+          <w:b w:val="0"/>
+          <w:bCs w:val="0"/>
+          <w:sz w:val="24"/>
+          <w:szCs w:val="24"/>
+        </w:rPr>
+        <w:t>.</w:t>
       </w:r>
     </w:p>
     <w:p>
@@ -2234,6 +2428,118 @@
 
 <file path=word/numbering.xml><?xml version="1.0" encoding="utf-8"?>
 <w:numbering xmlns:w="http://schemas.openxmlformats.org/wordprocessingml/2006/main">
+  <w:abstractNum xmlns:w="http://schemas.openxmlformats.org/wordprocessingml/2006/main" w:abstractNumId="3">
+    <w:nsid w:val="3afc39c5"/>
+    <w:multiLevelType xmlns:w="http://schemas.openxmlformats.org/wordprocessingml/2006/main" w:val="hybridMultilevel"/>
+    <w:lvl xmlns:w="http://schemas.openxmlformats.org/wordprocessingml/2006/main" w:ilvl="0">
+      <w:start w:val="1"/>
+      <w:numFmt w:val="bullet"/>
+      <w:lvlText w:val=""/>
+      <w:lvlJc w:val="left"/>
+      <w:pPr>
+        <w:ind w:left="720" w:hanging="360"/>
+      </w:pPr>
+      <w:rPr>
+        <w:rFonts w:hint="default" w:ascii="Symbol" w:hAnsi="Symbol"/>
+      </w:rPr>
+    </w:lvl>
+    <w:lvl xmlns:w="http://schemas.openxmlformats.org/wordprocessingml/2006/main" w:ilvl="1">
+      <w:start w:val="1"/>
+      <w:numFmt w:val="bullet"/>
+      <w:lvlText w:val="o"/>
+      <w:lvlJc w:val="left"/>
+      <w:pPr>
+        <w:ind w:left="1440" w:hanging="360"/>
+      </w:pPr>
+      <w:rPr>
+        <w:rFonts w:hint="default" w:ascii="Courier New" w:hAnsi="Courier New"/>
+      </w:rPr>
+    </w:lvl>
+    <w:lvl xmlns:w="http://schemas.openxmlformats.org/wordprocessingml/2006/main" w:ilvl="2">
+      <w:start w:val="1"/>
+      <w:numFmt w:val="bullet"/>
+      <w:lvlText w:val=""/>
+      <w:lvlJc w:val="left"/>
+      <w:pPr>
+        <w:ind w:left="2160" w:hanging="360"/>
+      </w:pPr>
+      <w:rPr>
+        <w:rFonts w:hint="default" w:ascii="Wingdings" w:hAnsi="Wingdings"/>
+      </w:rPr>
+    </w:lvl>
+    <w:lvl xmlns:w="http://schemas.openxmlformats.org/wordprocessingml/2006/main" w:ilvl="3">
+      <w:start w:val="1"/>
+      <w:numFmt w:val="bullet"/>
+      <w:lvlText w:val=""/>
+      <w:lvlJc w:val="left"/>
+      <w:pPr>
+        <w:ind w:left="2880" w:hanging="360"/>
+      </w:pPr>
+      <w:rPr>
+        <w:rFonts w:hint="default" w:ascii="Symbol" w:hAnsi="Symbol"/>
+      </w:rPr>
+    </w:lvl>
+    <w:lvl xmlns:w="http://schemas.openxmlformats.org/wordprocessingml/2006/main" w:ilvl="4">
+      <w:start w:val="1"/>
+      <w:numFmt w:val="bullet"/>
+      <w:lvlText w:val="o"/>
+      <w:lvlJc w:val="left"/>
+      <w:pPr>
+        <w:ind w:left="3600" w:hanging="360"/>
+      </w:pPr>
+      <w:rPr>
+        <w:rFonts w:hint="default" w:ascii="Courier New" w:hAnsi="Courier New"/>
+      </w:rPr>
+    </w:lvl>
+    <w:lvl xmlns:w="http://schemas.openxmlformats.org/wordprocessingml/2006/main" w:ilvl="5">
+      <w:start w:val="1"/>
+      <w:numFmt w:val="bullet"/>
+      <w:lvlText w:val=""/>
+      <w:lvlJc w:val="left"/>
+      <w:pPr>
+        <w:ind w:left="4320" w:hanging="360"/>
+      </w:pPr>
+      <w:rPr>
+        <w:rFonts w:hint="default" w:ascii="Wingdings" w:hAnsi="Wingdings"/>
+      </w:rPr>
+    </w:lvl>
+    <w:lvl xmlns:w="http://schemas.openxmlformats.org/wordprocessingml/2006/main" w:ilvl="6">
+      <w:start w:val="1"/>
+      <w:numFmt w:val="bullet"/>
+      <w:lvlText w:val=""/>
+      <w:lvlJc w:val="left"/>
+      <w:pPr>
+        <w:ind w:left="5040" w:hanging="360"/>
+      </w:pPr>
+      <w:rPr>
+        <w:rFonts w:hint="default" w:ascii="Symbol" w:hAnsi="Symbol"/>
+      </w:rPr>
+    </w:lvl>
+    <w:lvl xmlns:w="http://schemas.openxmlformats.org/wordprocessingml/2006/main" w:ilvl="7">
+      <w:start w:val="1"/>
+      <w:numFmt w:val="bullet"/>
+      <w:lvlText w:val="o"/>
+      <w:lvlJc w:val="left"/>
+      <w:pPr>
+        <w:ind w:left="5760" w:hanging="360"/>
+      </w:pPr>
+      <w:rPr>
+        <w:rFonts w:hint="default" w:ascii="Courier New" w:hAnsi="Courier New"/>
+      </w:rPr>
+    </w:lvl>
+    <w:lvl xmlns:w="http://schemas.openxmlformats.org/wordprocessingml/2006/main" w:ilvl="8">
+      <w:start w:val="1"/>
+      <w:numFmt w:val="bullet"/>
+      <w:lvlText w:val=""/>
+      <w:lvlJc w:val="left"/>
+      <w:pPr>
+        <w:ind w:left="6480" w:hanging="360"/>
+      </w:pPr>
+      <w:rPr>
+        <w:rFonts w:hint="default" w:ascii="Wingdings" w:hAnsi="Wingdings"/>
+      </w:rPr>
+    </w:lvl>
+  </w:abstractNum>
   <w:abstractNum xmlns:w="http://schemas.openxmlformats.org/wordprocessingml/2006/main" w:abstractNumId="2">
     <w:nsid w:val="37bc9afa"/>
     <w:multiLevelType xmlns:w="http://schemas.openxmlformats.org/wordprocessingml/2006/main" w:val="hybridMultilevel"/>
@@ -2458,6 +2764,9 @@
       </w:rPr>
     </w:lvl>
   </w:abstractNum>
+  <w:num w:numId="3">
+    <w:abstractNumId w:val="3"/>
+  </w:num>
   <w:num w:numId="2">
     <w:abstractNumId w:val="2"/>
   </w:num>

</xml_diff>